<commit_message>
removed echos from models. updated requirements documentation
</commit_message>
<xml_diff>
--- a/not_for_submission/requirements_documentation.docx
+++ b/not_for_submission/requirements_documentation.docx
@@ -26,8 +26,10 @@
           <w:sz w:val="48"/>
           <w:szCs w:val="48"/>
         </w:rPr>
-        <w:t>Software Requirements</w:t>
-      </w:r>
+        <w:t>Requirements Documentation</w:t>
+      </w:r>
+      <w:bookmarkStart w:id="0" w:name="_GoBack"/>
+      <w:bookmarkEnd w:id="0"/>
     </w:p>
     <w:p>
       <w:pPr>
@@ -554,21 +556,7 @@
           <w:sz w:val="24"/>
           <w:szCs w:val="24"/>
         </w:rPr>
-        <w:t>The web application has been designed with all major browsers in consideration. However, because of browsers different interpretations of CSS, the look and appearance may be different across them. Functionality should remain stable, h</w:t>
-      </w:r>
-      <w:r>
-        <w:rPr>
-          <w:sz w:val="24"/>
-          <w:szCs w:val="24"/>
-        </w:rPr>
-        <w:t>owever</w:t>
-      </w:r>
-      <w:r>
-        <w:rPr>
-          <w:sz w:val="24"/>
-          <w:szCs w:val="24"/>
-        </w:rPr>
-        <w:t>.</w:t>
+        <w:t>The web application has been designed with all major browsers in consideration. However, because of browsers different interpretations of CSS, the look and appearance may be different across them. Functionality should remain stable, however.</w:t>
       </w:r>
     </w:p>
     <w:p>
@@ -1000,8 +988,6 @@
         </w:rPr>
         <w:t xml:space="preserve"> </w:t>
       </w:r>
-      <w:bookmarkStart w:id="0" w:name="_GoBack"/>
-      <w:bookmarkEnd w:id="0"/>
     </w:p>
     <w:p>
       <w:pPr>
@@ -1371,6 +1357,7 @@
     <w:lsdException w:name="HTML Sample" w:semiHidden="1" w:unhideWhenUsed="1"/>
     <w:lsdException w:name="HTML Typewriter" w:semiHidden="1" w:unhideWhenUsed="1"/>
     <w:lsdException w:name="HTML Variable" w:semiHidden="1" w:unhideWhenUsed="1"/>
+    <w:lsdException w:name="Normal Table" w:semiHidden="1" w:unhideWhenUsed="1"/>
     <w:lsdException w:name="annotation subject" w:semiHidden="1" w:unhideWhenUsed="1"/>
     <w:lsdException w:name="No List" w:semiHidden="1" w:unhideWhenUsed="1"/>
     <w:lsdException w:name="Outline List 1" w:semiHidden="1" w:unhideWhenUsed="1"/>
@@ -1417,8 +1404,10 @@
     <w:lsdException w:name="Table Subtle 2" w:semiHidden="1" w:unhideWhenUsed="1"/>
     <w:lsdException w:name="Table Web 1" w:semiHidden="1" w:unhideWhenUsed="1"/>
     <w:lsdException w:name="Table Web 2" w:semiHidden="1" w:unhideWhenUsed="1"/>
+    <w:lsdException w:name="Table Web 3" w:semiHidden="1" w:unhideWhenUsed="1"/>
     <w:lsdException w:name="Balloon Text" w:semiHidden="1" w:unhideWhenUsed="1"/>
     <w:lsdException w:name="Table Grid" w:uiPriority="39"/>
+    <w:lsdException w:name="Table Theme" w:semiHidden="1" w:unhideWhenUsed="1"/>
     <w:lsdException w:name="Placeholder Text" w:semiHidden="1"/>
     <w:lsdException w:name="No Spacing" w:uiPriority="1" w:qFormat="1"/>
     <w:lsdException w:name="Light Shading" w:uiPriority="60"/>

</xml_diff>